<commit_message>
acrescentei coisas na aula de normal
</commit_message>
<xml_diff>
--- a/Aula de Estatística Básica 7 (Normal).docx
+++ b/Aula de Estatística Básica 7 (Normal).docx
@@ -138,31 +138,49 @@
         <w:jc w:val="both"/>
         <w:rPr>
           <w:rFonts w:ascii="Helvetica Neue Thin" w:hAnsi="Helvetica Neue Thin"/>
-          <w:sz w:val="36"/>
-          <w:szCs w:val="36"/>
-          <w:lang w:val="pt-BR"/>
-        </w:rPr>
-      </w:pPr>
-    </w:p>
-    <w:p>
-      <w:pPr>
-        <w:ind w:firstLine="851"/>
-        <w:jc w:val="both"/>
-        <w:rPr>
-          <w:rFonts w:ascii="Helvetica Neue Thin" w:hAnsi="Helvetica Neue Thin"/>
-          <w:sz w:val="36"/>
-          <w:szCs w:val="36"/>
-          <w:lang w:val="pt-BR"/>
-        </w:rPr>
-      </w:pPr>
-      <w:r>
-        <w:rPr>
-          <w:rFonts w:ascii="Helvetica Neue Thin" w:hAnsi="Helvetica Neue Thin"/>
-          <w:sz w:val="36"/>
-          <w:szCs w:val="36"/>
-          <w:lang w:val="pt-BR"/>
-        </w:rPr>
-        <w:t xml:space="preserve">O modelo de distribuição normal é um importante modelo probabilístico. Ele é muito importante pois se apresenta frequentemente como um modelo teórico excelente para representar diversos comportamentos na natureza, além de possibilitar o desenvolvimento de diversos teoremas que hoje nos permitem construir </w:t>
+          <w:sz w:val="16"/>
+          <w:szCs w:val="16"/>
+          <w:lang w:val="pt-BR"/>
+        </w:rPr>
+      </w:pPr>
+    </w:p>
+    <w:p>
+      <w:pPr>
+        <w:ind w:firstLine="851"/>
+        <w:jc w:val="both"/>
+        <w:rPr>
+          <w:rFonts w:ascii="Helvetica Neue Thin" w:hAnsi="Helvetica Neue Thin"/>
+          <w:sz w:val="36"/>
+          <w:szCs w:val="36"/>
+          <w:lang w:val="pt-BR"/>
+        </w:rPr>
+      </w:pPr>
+      <w:r>
+        <w:rPr>
+          <w:rFonts w:ascii="Helvetica Neue Thin" w:hAnsi="Helvetica Neue Thin"/>
+          <w:sz w:val="36"/>
+          <w:szCs w:val="36"/>
+          <w:lang w:val="pt-BR"/>
+        </w:rPr>
+        <w:t xml:space="preserve">O modelo de distribuição normal é um importante modelo probabilístico. </w:t>
+      </w:r>
+      <w:r>
+        <w:rPr>
+          <w:rFonts w:ascii="Helvetica Neue Thin" w:hAnsi="Helvetica Neue Thin"/>
+          <w:sz w:val="36"/>
+          <w:szCs w:val="36"/>
+          <w:lang w:val="pt-BR"/>
+        </w:rPr>
+        <w:t>Suas origens remontam a Gauss em seus trabalhos sobre erros de observações astronômicas, por volta de 1810, cujo modelo escolheu nomear de distribuição gaussiana. Esse modelo</w:t>
+      </w:r>
+      <w:r>
+        <w:rPr>
+          <w:rFonts w:ascii="Helvetica Neue Thin" w:hAnsi="Helvetica Neue Thin"/>
+          <w:sz w:val="36"/>
+          <w:szCs w:val="36"/>
+          <w:lang w:val="pt-BR"/>
+        </w:rPr>
+        <w:t xml:space="preserve"> é muito importante pois se apresenta frequentemente como um modelo teórico excelente para representar diversos comportamentos na natureza, além de possibilitar o desenvolvimento de diversos teoremas que hoje nos permitem construir </w:t>
       </w:r>
       <w:r>
         <w:rPr>
@@ -189,8 +207,8 @@
         <w:jc w:val="both"/>
         <w:rPr>
           <w:rFonts w:ascii="Helvetica Neue Thin" w:hAnsi="Helvetica Neue Thin"/>
-          <w:sz w:val="36"/>
-          <w:szCs w:val="36"/>
+          <w:sz w:val="16"/>
+          <w:szCs w:val="16"/>
           <w:lang w:val="pt-BR"/>
         </w:rPr>
       </w:pPr>
@@ -294,8 +312,8 @@
         <w:jc w:val="both"/>
         <w:rPr>
           <w:rFonts w:ascii="Helvetica Neue Thin" w:hAnsi="Helvetica Neue Thin"/>
-          <w:sz w:val="36"/>
-          <w:szCs w:val="36"/>
+          <w:sz w:val="16"/>
+          <w:szCs w:val="16"/>
           <w:lang w:val="pt-BR"/>
         </w:rPr>
       </w:pPr>
@@ -327,8 +345,8 @@
         <w:jc w:val="both"/>
         <w:rPr>
           <w:rFonts w:ascii="Helvetica Neue Thin" w:hAnsi="Helvetica Neue Thin"/>
-          <w:sz w:val="36"/>
-          <w:szCs w:val="36"/>
+          <w:sz w:val="16"/>
+          <w:szCs w:val="16"/>
           <w:lang w:val="pt-BR"/>
         </w:rPr>
       </w:pPr>
@@ -377,6 +395,18 @@
           <w:lang w:val="pt-BR"/>
         </w:rPr>
       </w:pPr>
+    </w:p>
+    <w:p>
+      <w:pPr>
+        <w:ind w:firstLine="851"/>
+        <w:jc w:val="both"/>
+        <w:rPr>
+          <w:rFonts w:ascii="Helvetica Neue Thin" w:hAnsi="Helvetica Neue Thin"/>
+          <w:sz w:val="36"/>
+          <w:szCs w:val="36"/>
+          <w:lang w:val="pt-BR"/>
+        </w:rPr>
+      </w:pPr>
       <w:r>
         <w:rPr>
           <w:rFonts w:ascii="Helvetica Neue Thin" w:hAnsi="Helvetica Neue Thin"/>
@@ -385,16 +415,16 @@
           <w:szCs w:val="36"/>
         </w:rPr>
         <w:drawing>
-          <wp:anchor distT="0" distB="0" distL="114300" distR="114300" simplePos="0" relativeHeight="251658240" behindDoc="0" locked="0" layoutInCell="1" allowOverlap="1" wp14:anchorId="0160B3BD" wp14:editId="7AFAD464">
+          <wp:anchor distT="0" distB="0" distL="114300" distR="114300" simplePos="0" relativeHeight="251668480" behindDoc="0" locked="0" layoutInCell="1" allowOverlap="1" wp14:anchorId="24FA9EE2" wp14:editId="5F1D7424">
             <wp:simplePos x="0" y="0"/>
             <wp:positionH relativeFrom="column">
-              <wp:posOffset>1079973</wp:posOffset>
+              <wp:posOffset>1080135</wp:posOffset>
             </wp:positionH>
             <wp:positionV relativeFrom="paragraph">
-              <wp:posOffset>-14024</wp:posOffset>
+              <wp:posOffset>-424585</wp:posOffset>
             </wp:positionV>
-            <wp:extent cx="3604895" cy="2519045"/>
-            <wp:effectExtent l="0" t="0" r="1905" b="0"/>
+            <wp:extent cx="3489960" cy="2438400"/>
+            <wp:effectExtent l="0" t="0" r="0" b="0"/>
             <wp:wrapSquare wrapText="bothSides"/>
             <wp:docPr id="1" name="Picture 1"/>
             <wp:cNvGraphicFramePr>
@@ -422,7 +452,7 @@
                   <pic:spPr>
                     <a:xfrm>
                       <a:off x="0" y="0"/>
-                      <a:ext cx="3604895" cy="2519045"/>
+                      <a:ext cx="3489960" cy="2438400"/>
                     </a:xfrm>
                     <a:prstGeom prst="rect">
                       <a:avLst/>
@@ -536,36 +566,41 @@
           <w:lang w:val="pt-BR"/>
         </w:rPr>
       </w:pPr>
-    </w:p>
-    <w:p>
-      <w:pPr>
-        <w:ind w:firstLine="851"/>
-        <w:jc w:val="both"/>
-        <w:rPr>
-          <w:rFonts w:ascii="Helvetica Neue Thin" w:hAnsi="Helvetica Neue Thin"/>
-          <w:sz w:val="36"/>
-          <w:szCs w:val="36"/>
-          <w:lang w:val="pt-BR"/>
-        </w:rPr>
-      </w:pPr>
-      <w:r>
-        <w:rPr>
-          <w:rFonts w:ascii="Helvetica Neue Thin" w:hAnsi="Helvetica Neue Thin"/>
-          <w:sz w:val="36"/>
-          <w:szCs w:val="36"/>
-          <w:lang w:val="pt-BR"/>
-        </w:rPr>
-        <w:lastRenderedPageBreak/>
-        <w:t>Esse tipo de comportamento pode ser observado repetidas vezes na natureza. Podemos pensar por exemplo em tamanhos, altura</w:t>
-      </w:r>
-      <w:r>
-        <w:rPr>
-          <w:rFonts w:ascii="Helvetica Neue Thin" w:hAnsi="Helvetica Neue Thin"/>
-          <w:sz w:val="36"/>
-          <w:szCs w:val="36"/>
-          <w:lang w:val="pt-BR"/>
-        </w:rPr>
-        <w:t xml:space="preserve">s, pressão sanguínea... Sempre </w:t>
+      <w:r>
+        <w:rPr>
+          <w:rFonts w:ascii="Helvetica Neue Thin" w:hAnsi="Helvetica Neue Thin"/>
+          <w:sz w:val="36"/>
+          <w:szCs w:val="36"/>
+          <w:lang w:val="pt-BR"/>
+        </w:rPr>
+        <w:t xml:space="preserve">Esse tipo de comportamento pode ser observado </w:t>
+      </w:r>
+      <w:r>
+        <w:rPr>
+          <w:rFonts w:ascii="Helvetica Neue Thin" w:hAnsi="Helvetica Neue Thin"/>
+          <w:sz w:val="36"/>
+          <w:szCs w:val="36"/>
+          <w:lang w:val="pt-BR"/>
+        </w:rPr>
+        <w:t>muito frequentemente</w:t>
+      </w:r>
+      <w:r>
+        <w:rPr>
+          <w:rFonts w:ascii="Helvetica Neue Thin" w:hAnsi="Helvetica Neue Thin"/>
+          <w:sz w:val="36"/>
+          <w:szCs w:val="36"/>
+          <w:lang w:val="pt-BR"/>
+        </w:rPr>
+        <w:t xml:space="preserve"> vezes na natureza. </w:t>
+      </w:r>
+      <w:r>
+        <w:rPr>
+          <w:rFonts w:ascii="Helvetica Neue Thin" w:hAnsi="Helvetica Neue Thin"/>
+          <w:sz w:val="36"/>
+          <w:szCs w:val="36"/>
+          <w:lang w:val="pt-BR"/>
+        </w:rPr>
+        <w:t xml:space="preserve">Sempre </w:t>
       </w:r>
       <w:r>
         <w:rPr>
@@ -1085,7 +1120,226 @@
           <w:szCs w:val="36"/>
           <w:lang w:val="pt-BR"/>
         </w:rPr>
-        <w:t>A normal padrão é uma forma de facilitar esse cálculo.</w:t>
+        <w:t xml:space="preserve">Se quisermos calcular a probabilidade de X pertencer a um intervalo, teríamos que utilizar artifícios matemáticos muito avançados, como integral por exemplo. </w:t>
+      </w:r>
+    </w:p>
+    <w:p>
+      <w:pPr>
+        <w:ind w:firstLine="851"/>
+        <w:jc w:val="both"/>
+        <w:rPr>
+          <w:rFonts w:ascii="Helvetica Neue Thin" w:eastAsiaTheme="minorEastAsia" w:hAnsi="Helvetica Neue Thin"/>
+          <w:sz w:val="36"/>
+          <w:szCs w:val="36"/>
+          <w:lang w:val="pt-BR"/>
+        </w:rPr>
+      </w:pPr>
+    </w:p>
+    <w:p>
+      <w:pPr>
+        <w:ind w:firstLine="851"/>
+        <w:jc w:val="both"/>
+        <w:rPr>
+          <w:rFonts w:ascii="Helvetica Neue Thin" w:eastAsiaTheme="minorEastAsia" w:hAnsi="Helvetica Neue Thin"/>
+          <w:sz w:val="36"/>
+          <w:szCs w:val="36"/>
+          <w:lang w:val="pt-BR"/>
+        </w:rPr>
+      </w:pPr>
+      <w:r>
+        <w:rPr>
+          <w:rFonts w:ascii="Helvetica Neue Thin" w:eastAsiaTheme="minorEastAsia" w:hAnsi="Helvetica Neue Thin"/>
+          <w:sz w:val="36"/>
+          <w:szCs w:val="36"/>
+          <w:lang w:val="pt-BR"/>
+        </w:rPr>
+        <w:t>Apenas por curiosidade, a função que produz o modelo da normal é dada por:</w:t>
+      </w:r>
+    </w:p>
+    <w:p>
+      <w:pPr>
+        <w:ind w:firstLine="851"/>
+        <w:jc w:val="both"/>
+        <w:rPr>
+          <w:rFonts w:ascii="Helvetica Neue Thin" w:eastAsiaTheme="minorEastAsia" w:hAnsi="Helvetica Neue Thin"/>
+          <w:sz w:val="36"/>
+          <w:szCs w:val="36"/>
+          <w:lang w:val="pt-BR"/>
+        </w:rPr>
+      </w:pPr>
+    </w:p>
+    <w:p>
+      <w:pPr>
+        <w:ind w:firstLine="851"/>
+        <w:jc w:val="both"/>
+        <w:rPr>
+          <w:rFonts w:ascii="Helvetica Neue Thin" w:eastAsiaTheme="minorEastAsia" w:hAnsi="Helvetica Neue Thin"/>
+          <w:sz w:val="36"/>
+          <w:szCs w:val="36"/>
+          <w:lang w:val="pt-BR"/>
+        </w:rPr>
+      </w:pPr>
+      <w:r>
+        <w:rPr>
+          <w:rFonts w:ascii="Helvetica Neue Thin" w:eastAsiaTheme="minorEastAsia" w:hAnsi="Helvetica Neue Thin"/>
+          <w:sz w:val="36"/>
+          <w:szCs w:val="36"/>
+          <w:lang w:val="pt-BR"/>
+        </w:rPr>
+        <w:drawing>
+          <wp:anchor distT="0" distB="0" distL="114300" distR="114300" simplePos="0" relativeHeight="251664384" behindDoc="0" locked="0" layoutInCell="1" allowOverlap="1" wp14:anchorId="21178B9D" wp14:editId="435CE422">
+            <wp:simplePos x="0" y="0"/>
+            <wp:positionH relativeFrom="column">
+              <wp:posOffset>544195</wp:posOffset>
+            </wp:positionH>
+            <wp:positionV relativeFrom="paragraph">
+              <wp:posOffset>2540</wp:posOffset>
+            </wp:positionV>
+            <wp:extent cx="4421505" cy="734695"/>
+            <wp:effectExtent l="0" t="0" r="0" b="1905"/>
+            <wp:wrapSquare wrapText="bothSides"/>
+            <wp:docPr id="6" name="Picture 6"/>
+            <wp:cNvGraphicFramePr>
+              <a:graphicFrameLocks xmlns:a="http://schemas.openxmlformats.org/drawingml/2006/main" noChangeAspect="1"/>
+            </wp:cNvGraphicFramePr>
+            <a:graphic xmlns:a="http://schemas.openxmlformats.org/drawingml/2006/main">
+              <a:graphicData uri="http://schemas.openxmlformats.org/drawingml/2006/picture">
+                <pic:pic xmlns:pic="http://schemas.openxmlformats.org/drawingml/2006/picture">
+                  <pic:nvPicPr>
+                    <pic:cNvPr id="1" name=""/>
+                    <pic:cNvPicPr/>
+                  </pic:nvPicPr>
+                  <pic:blipFill>
+                    <a:blip r:embed="rId7">
+                      <a:extLst>
+                        <a:ext uri="{28A0092B-C50C-407E-A947-70E740481C1C}">
+                          <a14:useLocalDpi xmlns:a14="http://schemas.microsoft.com/office/drawing/2010/main" val="0"/>
+                        </a:ext>
+                      </a:extLst>
+                    </a:blip>
+                    <a:stretch>
+                      <a:fillRect/>
+                    </a:stretch>
+                  </pic:blipFill>
+                  <pic:spPr>
+                    <a:xfrm>
+                      <a:off x="0" y="0"/>
+                      <a:ext cx="4421505" cy="734695"/>
+                    </a:xfrm>
+                    <a:prstGeom prst="rect">
+                      <a:avLst/>
+                    </a:prstGeom>
+                  </pic:spPr>
+                </pic:pic>
+              </a:graphicData>
+            </a:graphic>
+            <wp14:sizeRelH relativeFrom="page">
+              <wp14:pctWidth>0</wp14:pctWidth>
+            </wp14:sizeRelH>
+            <wp14:sizeRelV relativeFrom="page">
+              <wp14:pctHeight>0</wp14:pctHeight>
+            </wp14:sizeRelV>
+          </wp:anchor>
+        </w:drawing>
+      </w:r>
+    </w:p>
+    <w:p>
+      <w:pPr>
+        <w:ind w:firstLine="851"/>
+        <w:jc w:val="both"/>
+        <w:rPr>
+          <w:rFonts w:ascii="Helvetica Neue Thin" w:eastAsiaTheme="minorEastAsia" w:hAnsi="Helvetica Neue Thin"/>
+          <w:sz w:val="36"/>
+          <w:szCs w:val="36"/>
+          <w:lang w:val="pt-BR"/>
+        </w:rPr>
+      </w:pPr>
+    </w:p>
+    <w:p>
+      <w:pPr>
+        <w:ind w:firstLine="851"/>
+        <w:jc w:val="both"/>
+        <w:rPr>
+          <w:rFonts w:ascii="Helvetica Neue Thin" w:eastAsiaTheme="minorEastAsia" w:hAnsi="Helvetica Neue Thin"/>
+          <w:sz w:val="36"/>
+          <w:szCs w:val="36"/>
+          <w:lang w:val="pt-BR"/>
+        </w:rPr>
+      </w:pPr>
+    </w:p>
+    <w:p>
+      <w:pPr>
+        <w:ind w:firstLine="851"/>
+        <w:jc w:val="both"/>
+        <w:rPr>
+          <w:rFonts w:ascii="Helvetica Neue Thin" w:eastAsiaTheme="minorEastAsia" w:hAnsi="Helvetica Neue Thin"/>
+          <w:sz w:val="36"/>
+          <w:szCs w:val="36"/>
+          <w:lang w:val="pt-BR"/>
+        </w:rPr>
+      </w:pPr>
+    </w:p>
+    <w:p>
+      <w:pPr>
+        <w:ind w:firstLine="851"/>
+        <w:jc w:val="both"/>
+        <w:rPr>
+          <w:rFonts w:ascii="Helvetica Neue Thin" w:eastAsiaTheme="minorEastAsia" w:hAnsi="Helvetica Neue Thin"/>
+          <w:sz w:val="36"/>
+          <w:szCs w:val="36"/>
+          <w:lang w:val="pt-BR"/>
+        </w:rPr>
+      </w:pPr>
+      <w:r>
+        <w:rPr>
+          <w:rFonts w:ascii="Helvetica Neue Thin" w:eastAsiaTheme="minorEastAsia" w:hAnsi="Helvetica Neue Thin"/>
+          <w:sz w:val="36"/>
+          <w:szCs w:val="36"/>
+          <w:lang w:val="pt-BR"/>
+        </w:rPr>
+        <w:t>Para calcular a probabilidade de X pertencer a um intervalo desta função, precisaríamos integrar toda esta função com relação ao intervalo pedido.</w:t>
+      </w:r>
+    </w:p>
+    <w:p>
+      <w:pPr>
+        <w:ind w:firstLine="851"/>
+        <w:jc w:val="both"/>
+        <w:rPr>
+          <w:rFonts w:ascii="Helvetica Neue Thin" w:eastAsiaTheme="minorEastAsia" w:hAnsi="Helvetica Neue Thin"/>
+          <w:sz w:val="36"/>
+          <w:szCs w:val="36"/>
+          <w:lang w:val="pt-BR"/>
+        </w:rPr>
+      </w:pPr>
+    </w:p>
+    <w:p>
+      <w:pPr>
+        <w:ind w:firstLine="851"/>
+        <w:jc w:val="both"/>
+        <w:rPr>
+          <w:rFonts w:ascii="Helvetica Neue Thin" w:eastAsiaTheme="minorEastAsia" w:hAnsi="Helvetica Neue Thin"/>
+          <w:sz w:val="36"/>
+          <w:szCs w:val="36"/>
+          <w:lang w:val="pt-BR"/>
+        </w:rPr>
+      </w:pPr>
+      <w:r>
+        <w:rPr>
+          <w:rFonts w:ascii="Helvetica Neue Thin" w:eastAsiaTheme="minorEastAsia" w:hAnsi="Helvetica Neue Thin"/>
+          <w:sz w:val="36"/>
+          <w:szCs w:val="36"/>
+          <w:lang w:val="pt-BR"/>
+        </w:rPr>
+        <w:t>Felizmente, a</w:t>
+      </w:r>
+      <w:r>
+        <w:rPr>
+          <w:rFonts w:ascii="Helvetica Neue Thin" w:eastAsiaTheme="minorEastAsia" w:hAnsi="Helvetica Neue Thin"/>
+          <w:sz w:val="36"/>
+          <w:szCs w:val="36"/>
+          <w:lang w:val="pt-BR"/>
+        </w:rPr>
+        <w:t xml:space="preserve"> normal padrão é uma forma de facilitar esse cálculo.</w:t>
       </w:r>
     </w:p>
     <w:p>
@@ -1262,27 +1516,25 @@
           <w:szCs w:val="36"/>
           <w:lang w:val="pt-BR"/>
         </w:rPr>
-        <w:t xml:space="preserve">Essa nova variável Z segue uma distribuição </w:t>
-      </w:r>
-      <w:proofErr w:type="gramStart"/>
-      <w:r>
-        <w:rPr>
-          <w:rFonts w:ascii="Helvetica Neue Thin" w:hAnsi="Helvetica Neue Thin"/>
-          <w:sz w:val="36"/>
-          <w:szCs w:val="36"/>
-          <w:lang w:val="pt-BR"/>
-        </w:rPr>
-        <w:t>N(</w:t>
-      </w:r>
-      <w:proofErr w:type="gramEnd"/>
-      <w:r>
-        <w:rPr>
-          <w:rFonts w:ascii="Helvetica Neue Thin" w:hAnsi="Helvetica Neue Thin"/>
-          <w:sz w:val="36"/>
-          <w:szCs w:val="36"/>
-          <w:lang w:val="pt-BR"/>
-        </w:rPr>
-        <w:t>0,1).</w:t>
+        <w:t>Essa nova variável Z</w:t>
+      </w:r>
+      <w:r>
+        <w:rPr>
+          <w:rFonts w:ascii="Helvetica Neue Thin" w:hAnsi="Helvetica Neue Thin"/>
+          <w:sz w:val="36"/>
+          <w:szCs w:val="36"/>
+          <w:lang w:val="pt-BR"/>
+        </w:rPr>
+        <w:t xml:space="preserve"> terá média 0 e desvio-padrão 1, possibilitando portanto a utilização de uma tabela que foi desenvolvida para o cálculo das probabilidades de uma distribuição Normal Padrão</w:t>
+      </w:r>
+      <w:r>
+        <w:rPr>
+          <w:rFonts w:ascii="Helvetica Neue Thin" w:hAnsi="Helvetica Neue Thin"/>
+          <w:sz w:val="36"/>
+          <w:szCs w:val="36"/>
+          <w:lang w:val="pt-BR"/>
+        </w:rPr>
+        <w:t>.</w:t>
       </w:r>
     </w:p>
     <w:p>
@@ -1435,25 +1687,14 @@
           <w:lang w:val="pt-BR"/>
         </w:rPr>
       </w:pPr>
-      <w:proofErr w:type="gramStart"/>
-      <w:r>
-        <w:rPr>
-          <w:rFonts w:ascii="Helvetica Neue Thin" w:hAnsi="Helvetica Neue Thin"/>
-          <w:sz w:val="36"/>
-          <w:szCs w:val="36"/>
-          <w:lang w:val="pt-BR"/>
-        </w:rPr>
-        <w:t>P(</w:t>
-      </w:r>
-      <w:proofErr w:type="gramEnd"/>
-      <w:r>
-        <w:rPr>
-          <w:rFonts w:ascii="Helvetica Neue Thin" w:hAnsi="Helvetica Neue Thin"/>
-          <w:sz w:val="36"/>
-          <w:szCs w:val="36"/>
-          <w:lang w:val="pt-BR"/>
-        </w:rPr>
-        <w:t>X = a) = 0</w:t>
+      <w:r>
+        <w:rPr>
+          <w:rFonts w:ascii="Helvetica Neue Thin" w:hAnsi="Helvetica Neue Thin"/>
+          <w:sz w:val="36"/>
+          <w:szCs w:val="36"/>
+          <w:lang w:val="pt-BR"/>
+        </w:rPr>
+        <w:t>P(X = a) = 0</w:t>
       </w:r>
     </w:p>
     <w:p>
@@ -1596,6 +1837,9 @@
             </m:e>
           </m:d>
           <m:r>
+            <m:rPr>
+              <m:sty m:val="p"/>
+            </m:rPr>
             <w:rPr>
               <w:rFonts w:ascii="Cambria Math" w:hAnsi="Cambria Math"/>
               <w:sz w:val="36"/>
@@ -1629,308 +1873,47 @@
           <w:lang w:val="pt-BR"/>
         </w:rPr>
       </w:pPr>
-      <w:proofErr w:type="spellStart"/>
-      <w:r>
-        <w:rPr>
-          <w:rFonts w:ascii="Helvetica Neue Thin" w:eastAsiaTheme="minorEastAsia" w:hAnsi="Helvetica Neue Thin"/>
-          <w:sz w:val="36"/>
-          <w:szCs w:val="36"/>
-          <w:lang w:val="pt-BR"/>
-        </w:rPr>
-        <w:t>etc</w:t>
-      </w:r>
-      <w:proofErr w:type="spellEnd"/>
-      <w:r>
-        <w:rPr>
-          <w:rFonts w:ascii="Helvetica Neue Thin" w:eastAsiaTheme="minorEastAsia" w:hAnsi="Helvetica Neue Thin"/>
-          <w:sz w:val="36"/>
-          <w:szCs w:val="36"/>
-          <w:lang w:val="pt-BR"/>
-        </w:rPr>
-        <w:t>...</w:t>
-      </w:r>
-    </w:p>
-    <w:p>
-      <w:pPr>
-        <w:ind w:firstLine="851"/>
-        <w:jc w:val="both"/>
-        <w:rPr>
-          <w:rFonts w:ascii="Helvetica Neue Thin" w:eastAsiaTheme="minorEastAsia" w:hAnsi="Helvetica Neue Thin"/>
-          <w:sz w:val="36"/>
-          <w:szCs w:val="36"/>
-          <w:lang w:val="pt-BR"/>
-        </w:rPr>
-      </w:pPr>
-      <w:r>
-        <w:rPr>
-          <w:rFonts w:ascii="Helvetica Neue Thin" w:eastAsiaTheme="minorEastAsia" w:hAnsi="Helvetica Neue Thin"/>
-          <w:sz w:val="36"/>
-          <w:szCs w:val="36"/>
-          <w:lang w:val="pt-BR"/>
+      <w:r>
+        <w:rPr>
+          <w:rFonts w:ascii="Helvetica Neue Thin" w:eastAsiaTheme="minorEastAsia" w:hAnsi="Helvetica Neue Thin"/>
+          <w:sz w:val="36"/>
+          <w:szCs w:val="36"/>
+          <w:lang w:val="pt-BR"/>
+        </w:rPr>
+        <w:t>etc...</w:t>
+      </w:r>
+    </w:p>
+    <w:p>
+      <w:pPr>
+        <w:ind w:firstLine="851"/>
+        <w:jc w:val="both"/>
+        <w:rPr>
+          <w:rFonts w:ascii="Helvetica Neue Thin" w:eastAsiaTheme="minorEastAsia" w:hAnsi="Helvetica Neue Thin"/>
+          <w:sz w:val="36"/>
+          <w:szCs w:val="36"/>
+          <w:lang w:val="pt-BR"/>
+        </w:rPr>
+      </w:pPr>
+      <w:r>
+        <w:rPr>
+          <w:rFonts w:ascii="Helvetica Neue Thin" w:eastAsiaTheme="minorEastAsia" w:hAnsi="Helvetica Neue Thin"/>
+          <w:noProof/>
+          <w:sz w:val="36"/>
+          <w:szCs w:val="36"/>
         </w:rPr>
         <w:drawing>
-          <wp:anchor distT="0" distB="0" distL="114300" distR="114300" simplePos="0" relativeHeight="251659264" behindDoc="0" locked="0" layoutInCell="1" allowOverlap="1" wp14:anchorId="32E86B4F" wp14:editId="194B3827">
+          <wp:anchor distT="0" distB="0" distL="114300" distR="114300" simplePos="0" relativeHeight="251666432" behindDoc="0" locked="0" layoutInCell="1" allowOverlap="1" wp14:anchorId="633E4C6C" wp14:editId="6410136C">
             <wp:simplePos x="0" y="0"/>
             <wp:positionH relativeFrom="column">
-              <wp:posOffset>544195</wp:posOffset>
+              <wp:posOffset>1193800</wp:posOffset>
             </wp:positionH>
             <wp:positionV relativeFrom="paragraph">
-              <wp:posOffset>280670</wp:posOffset>
+              <wp:posOffset>193675</wp:posOffset>
             </wp:positionV>
-            <wp:extent cx="4968875" cy="3404235"/>
-            <wp:effectExtent l="0" t="0" r="9525" b="0"/>
+            <wp:extent cx="3662045" cy="2508250"/>
+            <wp:effectExtent l="0" t="0" r="0" b="6350"/>
             <wp:wrapSquare wrapText="bothSides"/>
             <wp:docPr id="3" name="Picture 3"/>
-            <wp:cNvGraphicFramePr>
-              <a:graphicFrameLocks xmlns:a="http://schemas.openxmlformats.org/drawingml/2006/main" noChangeAspect="1"/>
-            </wp:cNvGraphicFramePr>
-            <a:graphic xmlns:a="http://schemas.openxmlformats.org/drawingml/2006/main">
-              <a:graphicData uri="http://schemas.openxmlformats.org/drawingml/2006/picture">
-                <pic:pic xmlns:pic="http://schemas.openxmlformats.org/drawingml/2006/picture">
-                  <pic:nvPicPr>
-                    <pic:cNvPr id="1" name=""/>
-                    <pic:cNvPicPr/>
-                  </pic:nvPicPr>
-                  <pic:blipFill>
-                    <a:blip r:embed="rId7">
-                      <a:extLst>
-                        <a:ext uri="{28A0092B-C50C-407E-A947-70E740481C1C}">
-                          <a14:useLocalDpi xmlns:a14="http://schemas.microsoft.com/office/drawing/2010/main" val="0"/>
-                        </a:ext>
-                      </a:extLst>
-                    </a:blip>
-                    <a:stretch>
-                      <a:fillRect/>
-                    </a:stretch>
-                  </pic:blipFill>
-                  <pic:spPr>
-                    <a:xfrm>
-                      <a:off x="0" y="0"/>
-                      <a:ext cx="4968875" cy="3404235"/>
-                    </a:xfrm>
-                    <a:prstGeom prst="rect">
-                      <a:avLst/>
-                    </a:prstGeom>
-                  </pic:spPr>
-                </pic:pic>
-              </a:graphicData>
-            </a:graphic>
-            <wp14:sizeRelH relativeFrom="page">
-              <wp14:pctWidth>0</wp14:pctWidth>
-            </wp14:sizeRelH>
-            <wp14:sizeRelV relativeFrom="page">
-              <wp14:pctHeight>0</wp14:pctHeight>
-            </wp14:sizeRelV>
-          </wp:anchor>
-        </w:drawing>
-      </w:r>
-    </w:p>
-    <w:p>
-      <w:pPr>
-        <w:ind w:firstLine="851"/>
-        <w:jc w:val="both"/>
-        <w:rPr>
-          <w:rFonts w:ascii="Helvetica Neue Thin" w:eastAsiaTheme="minorEastAsia" w:hAnsi="Helvetica Neue Thin"/>
-          <w:sz w:val="36"/>
-          <w:szCs w:val="36"/>
-          <w:lang w:val="pt-BR"/>
-        </w:rPr>
-      </w:pPr>
-    </w:p>
-    <w:p>
-      <w:pPr>
-        <w:ind w:firstLine="851"/>
-        <w:jc w:val="both"/>
-        <w:rPr>
-          <w:rFonts w:ascii="Helvetica Neue Thin" w:eastAsiaTheme="minorEastAsia" w:hAnsi="Helvetica Neue Thin"/>
-          <w:sz w:val="36"/>
-          <w:szCs w:val="36"/>
-          <w:lang w:val="pt-BR"/>
-        </w:rPr>
-      </w:pPr>
-    </w:p>
-    <w:p>
-      <w:pPr>
-        <w:ind w:firstLine="851"/>
-        <w:jc w:val="both"/>
-        <w:rPr>
-          <w:rFonts w:ascii="Helvetica Neue Thin" w:hAnsi="Helvetica Neue Thin"/>
-          <w:sz w:val="36"/>
-          <w:szCs w:val="36"/>
-          <w:lang w:val="pt-BR"/>
-        </w:rPr>
-      </w:pPr>
-      <w:r>
-        <w:rPr>
-          <w:rFonts w:ascii="Helvetica Neue Thin" w:hAnsi="Helvetica Neue Thin"/>
-          <w:sz w:val="36"/>
-          <w:szCs w:val="36"/>
-          <w:lang w:val="pt-BR"/>
-        </w:rPr>
-        <w:t>Após a padronização da variável, deve-se fazer uso de uma tabela para o cálculo das probabilidades.</w:t>
-      </w:r>
-    </w:p>
-    <w:p>
-      <w:pPr>
-        <w:ind w:firstLine="851"/>
-        <w:jc w:val="both"/>
-        <w:rPr>
-          <w:rFonts w:ascii="Helvetica Neue Thin" w:hAnsi="Helvetica Neue Thin"/>
-          <w:sz w:val="36"/>
-          <w:szCs w:val="36"/>
-          <w:lang w:val="pt-BR"/>
-        </w:rPr>
-      </w:pPr>
-    </w:p>
-    <w:p>
-      <w:pPr>
-        <w:ind w:firstLine="851"/>
-        <w:jc w:val="both"/>
-        <w:rPr>
-          <w:rFonts w:ascii="Helvetica Neue Thin" w:eastAsiaTheme="minorEastAsia" w:hAnsi="Helvetica Neue Thin"/>
-          <w:sz w:val="36"/>
-          <w:szCs w:val="36"/>
-          <w:lang w:val="pt-BR"/>
-        </w:rPr>
-      </w:pPr>
-      <w:r>
-        <w:rPr>
-          <w:rFonts w:ascii="Helvetica Neue Thin" w:hAnsi="Helvetica Neue Thin"/>
-          <w:sz w:val="36"/>
-          <w:szCs w:val="36"/>
-          <w:lang w:val="pt-BR"/>
-        </w:rPr>
-        <w:t xml:space="preserve">A distribuição normal padronizada tem sempre média 0. A probabilidade </w:t>
-      </w:r>
-      <w:proofErr w:type="gramStart"/>
-      <w:r>
-        <w:rPr>
-          <w:rFonts w:ascii="Helvetica Neue Thin" w:hAnsi="Helvetica Neue Thin"/>
-          <w:sz w:val="36"/>
-          <w:szCs w:val="36"/>
-          <w:lang w:val="pt-BR"/>
-        </w:rPr>
-        <w:t>de  X</w:t>
-      </w:r>
-      <w:proofErr w:type="gramEnd"/>
-      <w:r>
-        <w:rPr>
-          <w:rFonts w:ascii="Helvetica Neue Thin" w:hAnsi="Helvetica Neue Thin"/>
-          <w:sz w:val="36"/>
-          <w:szCs w:val="36"/>
-          <w:lang w:val="pt-BR"/>
-        </w:rPr>
-        <w:t xml:space="preserve"> &lt; 0 </w:t>
-      </w:r>
-      <w:r>
-        <w:rPr>
-          <w:rFonts w:ascii="Helvetica Neue Thin" w:eastAsiaTheme="minorEastAsia" w:hAnsi="Helvetica Neue Thin"/>
-          <w:sz w:val="36"/>
-          <w:szCs w:val="36"/>
-          <w:lang w:val="pt-BR"/>
-        </w:rPr>
-        <w:t>= 0.5, e claro, a probabilidade de X &gt; 0 = 0.5 também.</w:t>
-      </w:r>
-    </w:p>
-    <w:p>
-      <w:pPr>
-        <w:ind w:firstLine="851"/>
-        <w:jc w:val="both"/>
-        <w:rPr>
-          <w:rFonts w:ascii="Helvetica Neue Thin" w:eastAsiaTheme="minorEastAsia" w:hAnsi="Helvetica Neue Thin"/>
-          <w:sz w:val="36"/>
-          <w:szCs w:val="36"/>
-          <w:lang w:val="pt-BR"/>
-        </w:rPr>
-      </w:pPr>
-    </w:p>
-    <w:p>
-      <w:pPr>
-        <w:ind w:firstLine="851"/>
-        <w:jc w:val="both"/>
-        <w:rPr>
-          <w:rFonts w:ascii="Helvetica Neue Thin" w:hAnsi="Helvetica Neue Thin"/>
-          <w:sz w:val="36"/>
-          <w:szCs w:val="36"/>
-          <w:lang w:val="pt-BR"/>
-        </w:rPr>
-      </w:pPr>
-    </w:p>
-    <w:p>
-      <w:pPr>
-        <w:ind w:firstLine="851"/>
-        <w:jc w:val="both"/>
-        <w:rPr>
-          <w:rFonts w:ascii="Helvetica Neue Thin" w:hAnsi="Helvetica Neue Thin"/>
-          <w:sz w:val="36"/>
-          <w:szCs w:val="36"/>
-          <w:lang w:val="pt-BR"/>
-        </w:rPr>
-      </w:pPr>
-    </w:p>
-    <w:p>
-      <w:pPr>
-        <w:ind w:firstLine="851"/>
-        <w:jc w:val="center"/>
-        <w:rPr>
-          <w:rFonts w:ascii="Helvetica Neue Thin" w:hAnsi="Helvetica Neue Thin"/>
-          <w:sz w:val="36"/>
-          <w:szCs w:val="36"/>
-          <w:lang w:val="pt-BR"/>
-        </w:rPr>
-      </w:pPr>
-      <w:proofErr w:type="gramStart"/>
-      <w:r>
-        <w:rPr>
-          <w:rFonts w:ascii="Helvetica Neue Thin" w:hAnsi="Helvetica Neue Thin"/>
-          <w:sz w:val="36"/>
-          <w:szCs w:val="36"/>
-          <w:lang w:val="pt-BR"/>
-        </w:rPr>
-        <w:t>P(</w:t>
-      </w:r>
-      <w:proofErr w:type="gramEnd"/>
-      <w:r>
-        <w:rPr>
-          <w:rFonts w:ascii="Helvetica Neue Thin" w:hAnsi="Helvetica Neue Thin"/>
-          <w:sz w:val="36"/>
-          <w:szCs w:val="36"/>
-          <w:lang w:val="pt-BR"/>
-        </w:rPr>
-        <w:t>X &gt; 0) = 0.5</w:t>
-      </w:r>
-    </w:p>
-    <w:p>
-      <w:pPr>
-        <w:ind w:firstLine="851"/>
-        <w:jc w:val="both"/>
-        <w:rPr>
-          <w:rFonts w:ascii="Helvetica Neue Thin" w:hAnsi="Helvetica Neue Thin"/>
-          <w:sz w:val="36"/>
-          <w:szCs w:val="36"/>
-          <w:lang w:val="pt-BR"/>
-        </w:rPr>
-      </w:pPr>
-      <w:r>
-        <w:rPr>
-          <w:rFonts w:ascii="Helvetica Neue Thin" w:eastAsiaTheme="minorEastAsia" w:hAnsi="Helvetica Neue Thin"/>
-          <w:sz w:val="36"/>
-          <w:szCs w:val="36"/>
-          <w:lang w:val="pt-BR"/>
-        </w:rPr>
-        <w:drawing>
-          <wp:anchor distT="0" distB="0" distL="114300" distR="114300" simplePos="0" relativeHeight="251660288" behindDoc="0" locked="0" layoutInCell="1" allowOverlap="1" wp14:anchorId="791F7931" wp14:editId="09EBB322">
-            <wp:simplePos x="0" y="0"/>
-            <wp:positionH relativeFrom="column">
-              <wp:posOffset>855980</wp:posOffset>
-            </wp:positionH>
-            <wp:positionV relativeFrom="paragraph">
-              <wp:posOffset>73025</wp:posOffset>
-            </wp:positionV>
-            <wp:extent cx="4340860" cy="2974340"/>
-            <wp:effectExtent l="0" t="0" r="2540" b="0"/>
-            <wp:wrapSquare wrapText="bothSides"/>
-            <wp:docPr id="4" name="Picture 4"/>
             <wp:cNvGraphicFramePr>
               <a:graphicFrameLocks xmlns:a="http://schemas.openxmlformats.org/drawingml/2006/main" noChangeAspect="1"/>
             </wp:cNvGraphicFramePr>
@@ -1956,7 +1939,7 @@
                   <pic:spPr>
                     <a:xfrm>
                       <a:off x="0" y="0"/>
-                      <a:ext cx="4340860" cy="2974340"/>
+                      <a:ext cx="3662045" cy="2508250"/>
                     </a:xfrm>
                     <a:prstGeom prst="rect">
                       <a:avLst/>
@@ -1980,112 +1963,108 @@
         <w:ind w:firstLine="851"/>
         <w:jc w:val="both"/>
         <w:rPr>
-          <w:rFonts w:ascii="Helvetica Neue Thin" w:hAnsi="Helvetica Neue Thin"/>
-          <w:sz w:val="36"/>
-          <w:szCs w:val="36"/>
-          <w:lang w:val="pt-BR"/>
-        </w:rPr>
-      </w:pPr>
-    </w:p>
-    <w:p>
-      <w:pPr>
-        <w:ind w:firstLine="851"/>
-        <w:jc w:val="both"/>
-        <w:rPr>
-          <w:rFonts w:ascii="Helvetica Neue Thin" w:hAnsi="Helvetica Neue Thin"/>
-          <w:sz w:val="36"/>
-          <w:szCs w:val="36"/>
-          <w:lang w:val="pt-BR"/>
-        </w:rPr>
-      </w:pPr>
-    </w:p>
-    <w:p>
-      <w:pPr>
-        <w:ind w:firstLine="851"/>
-        <w:jc w:val="both"/>
-        <w:rPr>
-          <w:rFonts w:ascii="Helvetica Neue Thin" w:hAnsi="Helvetica Neue Thin"/>
-          <w:sz w:val="36"/>
-          <w:szCs w:val="36"/>
-          <w:lang w:val="pt-BR"/>
-        </w:rPr>
-      </w:pPr>
-    </w:p>
-    <w:p>
-      <w:pPr>
-        <w:ind w:firstLine="851"/>
-        <w:jc w:val="both"/>
-        <w:rPr>
-          <w:rFonts w:ascii="Helvetica Neue Thin" w:hAnsi="Helvetica Neue Thin"/>
-          <w:sz w:val="36"/>
-          <w:szCs w:val="36"/>
-          <w:lang w:val="pt-BR"/>
-        </w:rPr>
-      </w:pPr>
-    </w:p>
-    <w:p>
-      <w:pPr>
-        <w:ind w:firstLine="851"/>
-        <w:jc w:val="both"/>
-        <w:rPr>
-          <w:rFonts w:ascii="Helvetica Neue Thin" w:hAnsi="Helvetica Neue Thin"/>
-          <w:sz w:val="36"/>
-          <w:szCs w:val="36"/>
-          <w:lang w:val="pt-BR"/>
-        </w:rPr>
-      </w:pPr>
-    </w:p>
-    <w:p>
-      <w:pPr>
-        <w:ind w:firstLine="851"/>
-        <w:jc w:val="both"/>
-        <w:rPr>
-          <w:rFonts w:ascii="Helvetica Neue Thin" w:hAnsi="Helvetica Neue Thin"/>
-          <w:sz w:val="36"/>
-          <w:szCs w:val="36"/>
-          <w:lang w:val="pt-BR"/>
-        </w:rPr>
-      </w:pPr>
-    </w:p>
-    <w:p>
-      <w:pPr>
-        <w:ind w:firstLine="851"/>
-        <w:jc w:val="both"/>
-        <w:rPr>
-          <w:rFonts w:ascii="Helvetica Neue Thin" w:hAnsi="Helvetica Neue Thin"/>
-          <w:sz w:val="36"/>
-          <w:szCs w:val="36"/>
-          <w:lang w:val="pt-BR"/>
-        </w:rPr>
-      </w:pPr>
-    </w:p>
-    <w:p>
-      <w:pPr>
-        <w:ind w:firstLine="851"/>
-        <w:jc w:val="both"/>
-        <w:rPr>
-          <w:rFonts w:ascii="Helvetica Neue Thin" w:hAnsi="Helvetica Neue Thin"/>
-          <w:sz w:val="36"/>
-          <w:szCs w:val="36"/>
-          <w:lang w:val="pt-BR"/>
-        </w:rPr>
-      </w:pPr>
-    </w:p>
-    <w:p>
-      <w:pPr>
-        <w:ind w:firstLine="851"/>
-        <w:jc w:val="both"/>
-        <w:rPr>
-          <w:rFonts w:ascii="Helvetica Neue Thin" w:hAnsi="Helvetica Neue Thin"/>
-          <w:sz w:val="36"/>
-          <w:szCs w:val="36"/>
-          <w:lang w:val="pt-BR"/>
-        </w:rPr>
-      </w:pPr>
-    </w:p>
-    <w:p>
-      <w:pPr>
-        <w:ind w:firstLine="851"/>
+          <w:rFonts w:ascii="Helvetica Neue Thin" w:eastAsiaTheme="minorEastAsia" w:hAnsi="Helvetica Neue Thin"/>
+          <w:sz w:val="36"/>
+          <w:szCs w:val="36"/>
+          <w:lang w:val="pt-BR"/>
+        </w:rPr>
+      </w:pPr>
+    </w:p>
+    <w:p>
+      <w:pPr>
+        <w:ind w:firstLine="851"/>
+        <w:jc w:val="both"/>
+        <w:rPr>
+          <w:rFonts w:ascii="Helvetica Neue Thin" w:eastAsiaTheme="minorEastAsia" w:hAnsi="Helvetica Neue Thin"/>
+          <w:sz w:val="36"/>
+          <w:szCs w:val="36"/>
+          <w:lang w:val="pt-BR"/>
+        </w:rPr>
+      </w:pPr>
+    </w:p>
+    <w:p>
+      <w:pPr>
+        <w:ind w:firstLine="851"/>
+        <w:jc w:val="both"/>
+        <w:rPr>
+          <w:rFonts w:ascii="Helvetica Neue Thin" w:hAnsi="Helvetica Neue Thin"/>
+          <w:sz w:val="36"/>
+          <w:szCs w:val="36"/>
+          <w:lang w:val="pt-BR"/>
+        </w:rPr>
+      </w:pPr>
+      <w:r>
+        <w:rPr>
+          <w:rFonts w:ascii="Helvetica Neue Thin" w:hAnsi="Helvetica Neue Thin"/>
+          <w:sz w:val="36"/>
+          <w:szCs w:val="36"/>
+          <w:lang w:val="pt-BR"/>
+        </w:rPr>
+        <w:t>Após a padronização da variável, deve-se fazer uso de uma tabela para o cálculo das probabilidades.</w:t>
+      </w:r>
+    </w:p>
+    <w:p>
+      <w:pPr>
+        <w:ind w:firstLine="851"/>
+        <w:jc w:val="both"/>
+        <w:rPr>
+          <w:rFonts w:ascii="Helvetica Neue Thin" w:hAnsi="Helvetica Neue Thin"/>
+          <w:sz w:val="36"/>
+          <w:szCs w:val="36"/>
+          <w:lang w:val="pt-BR"/>
+        </w:rPr>
+      </w:pPr>
+    </w:p>
+    <w:p>
+      <w:pPr>
+        <w:ind w:firstLine="851"/>
+        <w:jc w:val="both"/>
+        <w:rPr>
+          <w:rFonts w:ascii="Helvetica Neue Thin" w:eastAsiaTheme="minorEastAsia" w:hAnsi="Helvetica Neue Thin"/>
+          <w:sz w:val="36"/>
+          <w:szCs w:val="36"/>
+          <w:lang w:val="pt-BR"/>
+        </w:rPr>
+      </w:pPr>
+      <w:r>
+        <w:rPr>
+          <w:rFonts w:ascii="Helvetica Neue Thin" w:hAnsi="Helvetica Neue Thin"/>
+          <w:sz w:val="36"/>
+          <w:szCs w:val="36"/>
+          <w:lang w:val="pt-BR"/>
+        </w:rPr>
+        <w:t>A distribuição normal padronizada tem sem</w:t>
+      </w:r>
+      <w:r>
+        <w:rPr>
+          <w:rFonts w:ascii="Helvetica Neue Thin" w:hAnsi="Helvetica Neue Thin"/>
+          <w:sz w:val="36"/>
+          <w:szCs w:val="36"/>
+          <w:lang w:val="pt-BR"/>
+        </w:rPr>
+        <w:t>pre média 0. A probabilidade de</w:t>
+      </w:r>
+      <w:r>
+        <w:rPr>
+          <w:rFonts w:ascii="Helvetica Neue Thin" w:hAnsi="Helvetica Neue Thin"/>
+          <w:sz w:val="36"/>
+          <w:szCs w:val="36"/>
+          <w:lang w:val="pt-BR"/>
+        </w:rPr>
+        <w:t xml:space="preserve"> X &lt; 0 </w:t>
+      </w:r>
+      <w:r>
+        <w:rPr>
+          <w:rFonts w:ascii="Helvetica Neue Thin" w:eastAsiaTheme="minorEastAsia" w:hAnsi="Helvetica Neue Thin"/>
+          <w:sz w:val="36"/>
+          <w:szCs w:val="36"/>
+          <w:lang w:val="pt-BR"/>
+        </w:rPr>
+        <w:t>= 0.5, e claro, a probabilidade de X &gt; 0 = 0.5 também.</w:t>
+      </w:r>
+    </w:p>
+    <w:p>
+      <w:pPr>
         <w:jc w:val="both"/>
         <w:rPr>
           <w:rFonts w:ascii="Helvetica Neue Thin" w:hAnsi="Helvetica Neue Thin"/>
@@ -2125,60 +2104,40 @@
           <w:szCs w:val="36"/>
           <w:lang w:val="pt-BR"/>
         </w:rPr>
-        <w:t xml:space="preserve">P </w:t>
-      </w:r>
-      <w:proofErr w:type="gramStart"/>
-      <w:r>
-        <w:rPr>
-          <w:rFonts w:ascii="Helvetica Neue Thin" w:hAnsi="Helvetica Neue Thin"/>
-          <w:sz w:val="36"/>
-          <w:szCs w:val="36"/>
-          <w:lang w:val="pt-BR"/>
-        </w:rPr>
-        <w:t>( X</w:t>
-      </w:r>
-      <w:proofErr w:type="gramEnd"/>
-      <w:r>
-        <w:rPr>
-          <w:rFonts w:ascii="Helvetica Neue Thin" w:hAnsi="Helvetica Neue Thin"/>
-          <w:sz w:val="36"/>
-          <w:szCs w:val="36"/>
-          <w:lang w:val="pt-BR"/>
-        </w:rPr>
-        <w:t xml:space="preserve"> &lt; 0) = 0.5</w:t>
-      </w:r>
-    </w:p>
-    <w:p>
-      <w:pPr>
-        <w:ind w:firstLine="851"/>
-        <w:jc w:val="center"/>
-        <w:rPr>
-          <w:rFonts w:ascii="Helvetica Neue Thin" w:hAnsi="Helvetica Neue Thin"/>
-          <w:sz w:val="36"/>
-          <w:szCs w:val="36"/>
-          <w:lang w:val="pt-BR"/>
-        </w:rPr>
-      </w:pPr>
-      <w:r>
-        <w:rPr>
-          <w:rFonts w:ascii="Helvetica Neue Thin" w:hAnsi="Helvetica Neue Thin"/>
-          <w:sz w:val="36"/>
-          <w:szCs w:val="36"/>
-          <w:lang w:val="pt-BR"/>
+        <w:t>P(X &gt; 0) = 0.5</w:t>
+      </w:r>
+    </w:p>
+    <w:p>
+      <w:pPr>
+        <w:ind w:firstLine="851"/>
+        <w:jc w:val="both"/>
+        <w:rPr>
+          <w:rFonts w:ascii="Helvetica Neue Thin" w:hAnsi="Helvetica Neue Thin"/>
+          <w:sz w:val="36"/>
+          <w:szCs w:val="36"/>
+          <w:lang w:val="pt-BR"/>
+        </w:rPr>
+      </w:pPr>
+      <w:r>
+        <w:rPr>
+          <w:rFonts w:ascii="Helvetica Neue Thin" w:eastAsiaTheme="minorEastAsia" w:hAnsi="Helvetica Neue Thin"/>
+          <w:noProof/>
+          <w:sz w:val="36"/>
+          <w:szCs w:val="36"/>
         </w:rPr>
         <w:drawing>
-          <wp:anchor distT="0" distB="0" distL="114300" distR="114300" simplePos="0" relativeHeight="251662336" behindDoc="0" locked="0" layoutInCell="1" allowOverlap="1" wp14:anchorId="10C38714" wp14:editId="1BE2E4B0">
+          <wp:anchor distT="0" distB="0" distL="114300" distR="114300" simplePos="0" relativeHeight="251660288" behindDoc="0" locked="0" layoutInCell="1" allowOverlap="1" wp14:anchorId="791F7931" wp14:editId="0E0ACD17">
             <wp:simplePos x="0" y="0"/>
             <wp:positionH relativeFrom="column">
-              <wp:posOffset>851535</wp:posOffset>
+              <wp:posOffset>855980</wp:posOffset>
             </wp:positionH>
             <wp:positionV relativeFrom="paragraph">
-              <wp:posOffset>131445</wp:posOffset>
+              <wp:posOffset>70485</wp:posOffset>
             </wp:positionV>
-            <wp:extent cx="4491355" cy="3077210"/>
-            <wp:effectExtent l="0" t="0" r="4445" b="0"/>
+            <wp:extent cx="4276725" cy="2930525"/>
+            <wp:effectExtent l="0" t="0" r="0" b="0"/>
             <wp:wrapSquare wrapText="bothSides"/>
-            <wp:docPr id="5" name="Picture 5"/>
+            <wp:docPr id="4" name="Picture 4"/>
             <wp:cNvGraphicFramePr>
               <a:graphicFrameLocks xmlns:a="http://schemas.openxmlformats.org/drawingml/2006/main" noChangeAspect="1"/>
             </wp:cNvGraphicFramePr>
@@ -2204,7 +2163,7 @@
                   <pic:spPr>
                     <a:xfrm>
                       <a:off x="0" y="0"/>
-                      <a:ext cx="4491355" cy="3077210"/>
+                      <a:ext cx="4276725" cy="2930525"/>
                     </a:xfrm>
                     <a:prstGeom prst="rect">
                       <a:avLst/>
@@ -2226,6 +2185,138 @@
     <w:p>
       <w:pPr>
         <w:ind w:firstLine="851"/>
+        <w:jc w:val="both"/>
+        <w:rPr>
+          <w:rFonts w:ascii="Helvetica Neue Thin" w:hAnsi="Helvetica Neue Thin"/>
+          <w:sz w:val="36"/>
+          <w:szCs w:val="36"/>
+          <w:lang w:val="pt-BR"/>
+        </w:rPr>
+      </w:pPr>
+    </w:p>
+    <w:p>
+      <w:pPr>
+        <w:ind w:firstLine="851"/>
+        <w:jc w:val="both"/>
+        <w:rPr>
+          <w:rFonts w:ascii="Helvetica Neue Thin" w:hAnsi="Helvetica Neue Thin"/>
+          <w:sz w:val="36"/>
+          <w:szCs w:val="36"/>
+          <w:lang w:val="pt-BR"/>
+        </w:rPr>
+      </w:pPr>
+    </w:p>
+    <w:p>
+      <w:pPr>
+        <w:ind w:firstLine="851"/>
+        <w:jc w:val="both"/>
+        <w:rPr>
+          <w:rFonts w:ascii="Helvetica Neue Thin" w:hAnsi="Helvetica Neue Thin"/>
+          <w:sz w:val="36"/>
+          <w:szCs w:val="36"/>
+          <w:lang w:val="pt-BR"/>
+        </w:rPr>
+      </w:pPr>
+    </w:p>
+    <w:p>
+      <w:pPr>
+        <w:ind w:firstLine="851"/>
+        <w:jc w:val="both"/>
+        <w:rPr>
+          <w:rFonts w:ascii="Helvetica Neue Thin" w:hAnsi="Helvetica Neue Thin"/>
+          <w:sz w:val="36"/>
+          <w:szCs w:val="36"/>
+          <w:lang w:val="pt-BR"/>
+        </w:rPr>
+      </w:pPr>
+    </w:p>
+    <w:p>
+      <w:pPr>
+        <w:ind w:firstLine="851"/>
+        <w:jc w:val="both"/>
+        <w:rPr>
+          <w:rFonts w:ascii="Helvetica Neue Thin" w:hAnsi="Helvetica Neue Thin"/>
+          <w:sz w:val="36"/>
+          <w:szCs w:val="36"/>
+          <w:lang w:val="pt-BR"/>
+        </w:rPr>
+      </w:pPr>
+    </w:p>
+    <w:p>
+      <w:pPr>
+        <w:ind w:firstLine="851"/>
+        <w:jc w:val="both"/>
+        <w:rPr>
+          <w:rFonts w:ascii="Helvetica Neue Thin" w:hAnsi="Helvetica Neue Thin"/>
+          <w:sz w:val="36"/>
+          <w:szCs w:val="36"/>
+          <w:lang w:val="pt-BR"/>
+        </w:rPr>
+      </w:pPr>
+    </w:p>
+    <w:p>
+      <w:pPr>
+        <w:ind w:firstLine="851"/>
+        <w:jc w:val="both"/>
+        <w:rPr>
+          <w:rFonts w:ascii="Helvetica Neue Thin" w:hAnsi="Helvetica Neue Thin"/>
+          <w:sz w:val="36"/>
+          <w:szCs w:val="36"/>
+          <w:lang w:val="pt-BR"/>
+        </w:rPr>
+      </w:pPr>
+    </w:p>
+    <w:p>
+      <w:pPr>
+        <w:ind w:firstLine="851"/>
+        <w:jc w:val="both"/>
+        <w:rPr>
+          <w:rFonts w:ascii="Helvetica Neue Thin" w:hAnsi="Helvetica Neue Thin"/>
+          <w:sz w:val="36"/>
+          <w:szCs w:val="36"/>
+          <w:lang w:val="pt-BR"/>
+        </w:rPr>
+      </w:pPr>
+    </w:p>
+    <w:p>
+      <w:pPr>
+        <w:ind w:firstLine="851"/>
+        <w:jc w:val="both"/>
+        <w:rPr>
+          <w:rFonts w:ascii="Helvetica Neue Thin" w:hAnsi="Helvetica Neue Thin"/>
+          <w:sz w:val="36"/>
+          <w:szCs w:val="36"/>
+          <w:lang w:val="pt-BR"/>
+        </w:rPr>
+      </w:pPr>
+    </w:p>
+    <w:p>
+      <w:pPr>
+        <w:ind w:firstLine="851"/>
+        <w:jc w:val="both"/>
+        <w:rPr>
+          <w:rFonts w:ascii="Helvetica Neue Thin" w:hAnsi="Helvetica Neue Thin"/>
+          <w:sz w:val="36"/>
+          <w:szCs w:val="36"/>
+          <w:lang w:val="pt-BR"/>
+        </w:rPr>
+      </w:pPr>
+    </w:p>
+    <w:p>
+      <w:pPr>
+        <w:ind w:firstLine="851"/>
+        <w:jc w:val="both"/>
+        <w:rPr>
+          <w:rFonts w:ascii="Helvetica Neue Thin" w:hAnsi="Helvetica Neue Thin"/>
+          <w:sz w:val="36"/>
+          <w:szCs w:val="36"/>
+          <w:lang w:val="pt-BR"/>
+        </w:rPr>
+      </w:pPr>
+    </w:p>
+    <w:p>
+      <w:pPr>
+        <w:ind w:firstLine="851"/>
         <w:jc w:val="center"/>
         <w:rPr>
           <w:rFonts w:ascii="Helvetica Neue Thin" w:hAnsi="Helvetica Neue Thin"/>
@@ -2234,6 +2325,15 @@
           <w:lang w:val="pt-BR"/>
         </w:rPr>
       </w:pPr>
+      <w:r>
+        <w:rPr>
+          <w:rFonts w:ascii="Helvetica Neue Thin" w:hAnsi="Helvetica Neue Thin"/>
+          <w:sz w:val="36"/>
+          <w:szCs w:val="36"/>
+          <w:lang w:val="pt-BR"/>
+        </w:rPr>
+        <w:t>P ( X &lt; 0) = 0.5</w:t>
+      </w:r>
     </w:p>
     <w:p>
       <w:pPr>
@@ -2246,6 +2346,69 @@
           <w:lang w:val="pt-BR"/>
         </w:rPr>
       </w:pPr>
+      <w:r>
+        <w:rPr>
+          <w:rFonts w:ascii="Helvetica Neue Thin" w:hAnsi="Helvetica Neue Thin"/>
+          <w:noProof/>
+          <w:sz w:val="36"/>
+          <w:szCs w:val="36"/>
+        </w:rPr>
+        <w:drawing>
+          <wp:anchor distT="0" distB="0" distL="114300" distR="114300" simplePos="0" relativeHeight="251662336" behindDoc="0" locked="0" layoutInCell="1" allowOverlap="1" wp14:anchorId="10C38714" wp14:editId="4BB35B72">
+            <wp:simplePos x="0" y="0"/>
+            <wp:positionH relativeFrom="column">
+              <wp:posOffset>1082932</wp:posOffset>
+            </wp:positionH>
+            <wp:positionV relativeFrom="paragraph">
+              <wp:posOffset>89319</wp:posOffset>
+            </wp:positionV>
+            <wp:extent cx="3914626" cy="2682070"/>
+            <wp:effectExtent l="0" t="0" r="0" b="10795"/>
+            <wp:wrapSquare wrapText="bothSides"/>
+            <wp:docPr id="5" name="Picture 5"/>
+            <wp:cNvGraphicFramePr>
+              <a:graphicFrameLocks xmlns:a="http://schemas.openxmlformats.org/drawingml/2006/main" noChangeAspect="1"/>
+            </wp:cNvGraphicFramePr>
+            <a:graphic xmlns:a="http://schemas.openxmlformats.org/drawingml/2006/main">
+              <a:graphicData uri="http://schemas.openxmlformats.org/drawingml/2006/picture">
+                <pic:pic xmlns:pic="http://schemas.openxmlformats.org/drawingml/2006/picture">
+                  <pic:nvPicPr>
+                    <pic:cNvPr id="1" name=""/>
+                    <pic:cNvPicPr/>
+                  </pic:nvPicPr>
+                  <pic:blipFill>
+                    <a:blip r:embed="rId10">
+                      <a:extLst>
+                        <a:ext uri="{28A0092B-C50C-407E-A947-70E740481C1C}">
+                          <a14:useLocalDpi xmlns:a14="http://schemas.microsoft.com/office/drawing/2010/main" val="0"/>
+                        </a:ext>
+                      </a:extLst>
+                    </a:blip>
+                    <a:stretch>
+                      <a:fillRect/>
+                    </a:stretch>
+                  </pic:blipFill>
+                  <pic:spPr>
+                    <a:xfrm>
+                      <a:off x="0" y="0"/>
+                      <a:ext cx="3914626" cy="2682070"/>
+                    </a:xfrm>
+                    <a:prstGeom prst="rect">
+                      <a:avLst/>
+                    </a:prstGeom>
+                  </pic:spPr>
+                </pic:pic>
+              </a:graphicData>
+            </a:graphic>
+            <wp14:sizeRelH relativeFrom="page">
+              <wp14:pctWidth>0</wp14:pctWidth>
+            </wp14:sizeRelH>
+            <wp14:sizeRelV relativeFrom="page">
+              <wp14:pctHeight>0</wp14:pctHeight>
+            </wp14:sizeRelV>
+          </wp:anchor>
+        </w:drawing>
+      </w:r>
     </w:p>
     <w:p>
       <w:pPr>
@@ -2370,6 +2533,30 @@
     <w:p>
       <w:pPr>
         <w:ind w:firstLine="851"/>
+        <w:jc w:val="center"/>
+        <w:rPr>
+          <w:rFonts w:ascii="Helvetica Neue Thin" w:hAnsi="Helvetica Neue Thin"/>
+          <w:sz w:val="36"/>
+          <w:szCs w:val="36"/>
+          <w:lang w:val="pt-BR"/>
+        </w:rPr>
+      </w:pPr>
+    </w:p>
+    <w:p>
+      <w:pPr>
+        <w:ind w:firstLine="851"/>
+        <w:jc w:val="center"/>
+        <w:rPr>
+          <w:rFonts w:ascii="Helvetica Neue Thin" w:hAnsi="Helvetica Neue Thin"/>
+          <w:sz w:val="36"/>
+          <w:szCs w:val="36"/>
+          <w:lang w:val="pt-BR"/>
+        </w:rPr>
+      </w:pPr>
+    </w:p>
+    <w:p>
+      <w:pPr>
+        <w:ind w:firstLine="851"/>
         <w:jc w:val="both"/>
         <w:rPr>
           <w:rFonts w:ascii="Helvetica Neue Thin" w:hAnsi="Helvetica Neue Thin"/>
@@ -2418,78 +2605,38 @@
           <w:szCs w:val="36"/>
           <w:lang w:val="pt-BR"/>
         </w:rPr>
-        <w:t xml:space="preserve">A tabela da Normal foi elaborada para nos fornecer a probabilidade de </w:t>
-      </w:r>
-      <w:proofErr w:type="gramStart"/>
-      <w:r>
-        <w:rPr>
-          <w:rFonts w:ascii="Helvetica Neue Thin" w:hAnsi="Helvetica Neue Thin"/>
-          <w:sz w:val="36"/>
-          <w:szCs w:val="36"/>
-          <w:lang w:val="pt-BR"/>
-        </w:rPr>
-        <w:t>P(</w:t>
-      </w:r>
-      <w:proofErr w:type="gramEnd"/>
-      <w:r>
-        <w:rPr>
-          <w:rFonts w:ascii="Helvetica Neue Thin" w:hAnsi="Helvetica Neue Thin"/>
-          <w:sz w:val="36"/>
-          <w:szCs w:val="36"/>
-          <w:lang w:val="pt-BR"/>
-        </w:rPr>
-        <w:t xml:space="preserve">0 &lt; X &lt; </w:t>
-      </w:r>
-      <w:proofErr w:type="spellStart"/>
-      <w:r>
-        <w:rPr>
-          <w:rFonts w:ascii="Helvetica Neue Thin" w:hAnsi="Helvetica Neue Thin"/>
-          <w:sz w:val="36"/>
-          <w:szCs w:val="36"/>
-          <w:lang w:val="pt-BR"/>
-        </w:rPr>
-        <w:t>Zc</w:t>
-      </w:r>
-      <w:proofErr w:type="spellEnd"/>
-      <w:r>
-        <w:rPr>
-          <w:rFonts w:ascii="Helvetica Neue Thin" w:hAnsi="Helvetica Neue Thin"/>
-          <w:sz w:val="36"/>
-          <w:szCs w:val="36"/>
-          <w:lang w:val="pt-BR"/>
-        </w:rPr>
-        <w:t>), ou seja, um intervalo do tipo:</w:t>
-      </w:r>
-    </w:p>
-    <w:p>
-      <w:pPr>
-        <w:ind w:firstLine="851"/>
-        <w:jc w:val="both"/>
-        <w:rPr>
-          <w:rFonts w:ascii="Helvetica Neue Thin" w:hAnsi="Helvetica Neue Thin"/>
-          <w:sz w:val="36"/>
-          <w:szCs w:val="36"/>
-          <w:lang w:val="pt-BR"/>
-        </w:rPr>
-      </w:pPr>
-    </w:p>
-    <w:p>
-      <w:pPr>
-        <w:ind w:firstLine="851"/>
-        <w:jc w:val="both"/>
-        <w:rPr>
-          <w:rFonts w:ascii="Helvetica Neue Thin" w:hAnsi="Helvetica Neue Thin"/>
-          <w:sz w:val="36"/>
-          <w:szCs w:val="36"/>
-          <w:lang w:val="pt-BR"/>
-        </w:rPr>
-      </w:pPr>
-      <w:r>
-        <w:rPr>
-          <w:rFonts w:ascii="Helvetica Neue Thin" w:hAnsi="Helvetica Neue Thin"/>
-          <w:sz w:val="36"/>
-          <w:szCs w:val="36"/>
-          <w:lang w:val="pt-BR"/>
+        <w:t>A tabela da Normal foi elaborada para nos fornecer a probabilidade de P(0 &lt; X &lt; Zc), ou seja, um intervalo do tipo:</w:t>
+      </w:r>
+    </w:p>
+    <w:p>
+      <w:pPr>
+        <w:ind w:firstLine="851"/>
+        <w:jc w:val="both"/>
+        <w:rPr>
+          <w:rFonts w:ascii="Helvetica Neue Thin" w:hAnsi="Helvetica Neue Thin"/>
+          <w:sz w:val="36"/>
+          <w:szCs w:val="36"/>
+          <w:lang w:val="pt-BR"/>
+        </w:rPr>
+      </w:pPr>
+    </w:p>
+    <w:p>
+      <w:pPr>
+        <w:ind w:firstLine="851"/>
+        <w:jc w:val="both"/>
+        <w:rPr>
+          <w:rFonts w:ascii="Helvetica Neue Thin" w:hAnsi="Helvetica Neue Thin"/>
+          <w:sz w:val="36"/>
+          <w:szCs w:val="36"/>
+          <w:lang w:val="pt-BR"/>
+        </w:rPr>
+      </w:pPr>
+      <w:r>
+        <w:rPr>
+          <w:rFonts w:ascii="Helvetica Neue Thin" w:hAnsi="Helvetica Neue Thin"/>
+          <w:noProof/>
+          <w:sz w:val="36"/>
+          <w:szCs w:val="36"/>
         </w:rPr>
         <w:drawing>
           <wp:anchor distT="0" distB="0" distL="114300" distR="114300" simplePos="0" relativeHeight="251663360" behindDoc="0" locked="0" layoutInCell="1" allowOverlap="1" wp14:anchorId="1B1940EC" wp14:editId="5BECB661">
@@ -2515,7 +2662,7 @@
                     <pic:cNvPicPr/>
                   </pic:nvPicPr>
                   <pic:blipFill>
-                    <a:blip r:embed="rId10">
+                    <a:blip r:embed="rId11">
                       <a:extLst>
                         <a:ext uri="{28A0092B-C50C-407E-A947-70E740481C1C}">
                           <a14:useLocalDpi xmlns:a14="http://schemas.microsoft.com/office/drawing/2010/main" val="0"/>
@@ -2566,140 +2713,40 @@
           <w:szCs w:val="36"/>
           <w:lang w:val="pt-BR"/>
         </w:rPr>
-        <w:t xml:space="preserve">Se por um acaso for do nosso interesse calcular a probabilidade de X ser maior que um </w:t>
-      </w:r>
-      <w:proofErr w:type="spellStart"/>
-      <w:r>
-        <w:rPr>
-          <w:rFonts w:ascii="Helvetica Neue Thin" w:hAnsi="Helvetica Neue Thin"/>
-          <w:sz w:val="36"/>
-          <w:szCs w:val="36"/>
-          <w:lang w:val="pt-BR"/>
-        </w:rPr>
-        <w:t>Zc</w:t>
-      </w:r>
-      <w:proofErr w:type="spellEnd"/>
-      <w:r>
-        <w:rPr>
-          <w:rFonts w:ascii="Helvetica Neue Thin" w:hAnsi="Helvetica Neue Thin"/>
-          <w:sz w:val="36"/>
-          <w:szCs w:val="36"/>
-          <w:lang w:val="pt-BR"/>
-        </w:rPr>
-        <w:t xml:space="preserve"> (um </w:t>
-      </w:r>
-      <w:proofErr w:type="spellStart"/>
-      <w:r>
-        <w:rPr>
-          <w:rFonts w:ascii="Helvetica Neue Thin" w:hAnsi="Helvetica Neue Thin"/>
-          <w:sz w:val="36"/>
-          <w:szCs w:val="36"/>
-          <w:lang w:val="pt-BR"/>
-        </w:rPr>
-        <w:t>Zc</w:t>
-      </w:r>
-      <w:proofErr w:type="spellEnd"/>
-      <w:r>
-        <w:rPr>
-          <w:rFonts w:ascii="Helvetica Neue Thin" w:hAnsi="Helvetica Neue Thin"/>
-          <w:sz w:val="36"/>
-          <w:szCs w:val="36"/>
-          <w:lang w:val="pt-BR"/>
-        </w:rPr>
-        <w:t xml:space="preserve"> maior que 0), devemos calcular inicialmente a probabilidade de X ser menor que o </w:t>
-      </w:r>
-      <w:proofErr w:type="spellStart"/>
-      <w:r>
-        <w:rPr>
-          <w:rFonts w:ascii="Helvetica Neue Thin" w:hAnsi="Helvetica Neue Thin"/>
-          <w:sz w:val="36"/>
-          <w:szCs w:val="36"/>
-          <w:lang w:val="pt-BR"/>
-        </w:rPr>
-        <w:t>Zc</w:t>
-      </w:r>
-      <w:proofErr w:type="spellEnd"/>
-      <w:r>
-        <w:rPr>
-          <w:rFonts w:ascii="Helvetica Neue Thin" w:hAnsi="Helvetica Neue Thin"/>
-          <w:sz w:val="36"/>
-          <w:szCs w:val="36"/>
-          <w:lang w:val="pt-BR"/>
-        </w:rPr>
-        <w:t xml:space="preserve"> e, em seguida, calculamos 0.5 – a probabilidade obtida por meio da tabela.</w:t>
-      </w:r>
-    </w:p>
-    <w:p>
-      <w:pPr>
-        <w:ind w:firstLine="851"/>
-        <w:jc w:val="both"/>
-        <w:rPr>
-          <w:rFonts w:ascii="Helvetica Neue Thin" w:hAnsi="Helvetica Neue Thin"/>
-          <w:sz w:val="36"/>
-          <w:szCs w:val="36"/>
-          <w:lang w:val="pt-BR"/>
-        </w:rPr>
-      </w:pPr>
-    </w:p>
-    <w:p>
-      <w:pPr>
-        <w:ind w:firstLine="851"/>
-        <w:jc w:val="both"/>
-        <w:rPr>
-          <w:rFonts w:ascii="Helvetica Neue Thin" w:hAnsi="Helvetica Neue Thin"/>
-          <w:sz w:val="36"/>
-          <w:szCs w:val="36"/>
-          <w:lang w:val="pt-BR"/>
-        </w:rPr>
-      </w:pPr>
-      <w:r>
-        <w:rPr>
-          <w:rFonts w:ascii="Helvetica Neue Thin" w:hAnsi="Helvetica Neue Thin"/>
-          <w:sz w:val="36"/>
-          <w:szCs w:val="36"/>
-          <w:lang w:val="pt-BR"/>
-        </w:rPr>
-        <w:t xml:space="preserve">Se por um acaso precisarmos calcular </w:t>
-      </w:r>
-      <w:proofErr w:type="gramStart"/>
-      <w:r>
-        <w:rPr>
-          <w:rFonts w:ascii="Helvetica Neue Thin" w:hAnsi="Helvetica Neue Thin"/>
-          <w:sz w:val="36"/>
-          <w:szCs w:val="36"/>
-          <w:lang w:val="pt-BR"/>
-        </w:rPr>
-        <w:t>P(</w:t>
-      </w:r>
-      <w:proofErr w:type="gramEnd"/>
-      <w:r>
-        <w:rPr>
-          <w:rFonts w:ascii="Helvetica Neue Thin" w:hAnsi="Helvetica Neue Thin"/>
-          <w:sz w:val="36"/>
-          <w:szCs w:val="36"/>
-          <w:lang w:val="pt-BR"/>
-        </w:rPr>
-        <w:t>a &lt; X &lt; b), (</w:t>
-      </w:r>
-      <w:proofErr w:type="spellStart"/>
-      <w:r>
-        <w:rPr>
-          <w:rFonts w:ascii="Helvetica Neue Thin" w:hAnsi="Helvetica Neue Thin"/>
-          <w:sz w:val="36"/>
-          <w:szCs w:val="36"/>
-          <w:lang w:val="pt-BR"/>
-        </w:rPr>
-        <w:t>a,b</w:t>
-      </w:r>
-      <w:proofErr w:type="spellEnd"/>
-      <w:r>
-        <w:rPr>
-          <w:rFonts w:ascii="Helvetica Neue Thin" w:hAnsi="Helvetica Neue Thin"/>
-          <w:sz w:val="36"/>
-          <w:szCs w:val="36"/>
-          <w:lang w:val="pt-BR"/>
-        </w:rPr>
-        <w:t>) &gt; 0.</w:t>
+        <w:t>Se por um acaso for do nosso interesse calcular a probabilidade de X ser maior que um Zc (um Zc maior que 0), devemos calcular inicialmente a probabilidade de X ser menor que o Zc e, em seguida, calculamos 0.5 – a probabilidade obtida por meio da tabela.</w:t>
+      </w:r>
+    </w:p>
+    <w:p>
+      <w:pPr>
+        <w:ind w:firstLine="851"/>
+        <w:jc w:val="both"/>
+        <w:rPr>
+          <w:rFonts w:ascii="Helvetica Neue Thin" w:hAnsi="Helvetica Neue Thin"/>
+          <w:sz w:val="36"/>
+          <w:szCs w:val="36"/>
+          <w:lang w:val="pt-BR"/>
+        </w:rPr>
+      </w:pPr>
+    </w:p>
+    <w:p>
+      <w:pPr>
+        <w:ind w:hanging="142"/>
+        <w:jc w:val="both"/>
+        <w:rPr>
+          <w:rFonts w:ascii="Helvetica Neue Thin" w:hAnsi="Helvetica Neue Thin"/>
+          <w:sz w:val="36"/>
+          <w:szCs w:val="36"/>
+          <w:lang w:val="pt-BR"/>
+        </w:rPr>
+      </w:pPr>
+      <w:r>
+        <w:rPr>
+          <w:rFonts w:ascii="Helvetica Neue Thin" w:hAnsi="Helvetica Neue Thin"/>
+          <w:sz w:val="36"/>
+          <w:szCs w:val="36"/>
+          <w:lang w:val="pt-BR"/>
+        </w:rPr>
+        <w:t>Se por um acaso precisarmos calcular P(a &lt; X &lt; b), (a,b) &gt; 0.</w:t>
       </w:r>
     </w:p>
     <w:p>
@@ -2750,25 +2797,14 @@
           <w:lang w:val="pt-BR"/>
         </w:rPr>
       </w:pPr>
-      <w:proofErr w:type="gramStart"/>
-      <w:r>
-        <w:rPr>
-          <w:rFonts w:ascii="Helvetica Neue Thin" w:hAnsi="Helvetica Neue Thin"/>
-          <w:sz w:val="36"/>
-          <w:szCs w:val="36"/>
-          <w:lang w:val="pt-BR"/>
-        </w:rPr>
-        <w:t>P(</w:t>
-      </w:r>
-      <w:proofErr w:type="gramEnd"/>
-      <w:r>
-        <w:rPr>
-          <w:rFonts w:ascii="Helvetica Neue Thin" w:hAnsi="Helvetica Neue Thin"/>
-          <w:sz w:val="36"/>
-          <w:szCs w:val="36"/>
-          <w:lang w:val="pt-BR"/>
-        </w:rPr>
-        <w:t>0 &lt; X &lt; a)</w:t>
+      <w:r>
+        <w:rPr>
+          <w:rFonts w:ascii="Helvetica Neue Thin" w:hAnsi="Helvetica Neue Thin"/>
+          <w:sz w:val="36"/>
+          <w:szCs w:val="36"/>
+          <w:lang w:val="pt-BR"/>
+        </w:rPr>
+        <w:t>P(0 &lt; X &lt; a)</w:t>
       </w:r>
     </w:p>
     <w:p>
@@ -2786,25 +2822,14 @@
           <w:lang w:val="pt-BR"/>
         </w:rPr>
       </w:pPr>
-      <w:proofErr w:type="gramStart"/>
-      <w:r>
-        <w:rPr>
-          <w:rFonts w:ascii="Helvetica Neue Thin" w:hAnsi="Helvetica Neue Thin"/>
-          <w:sz w:val="36"/>
-          <w:szCs w:val="36"/>
-          <w:lang w:val="pt-BR"/>
-        </w:rPr>
-        <w:t>P(</w:t>
-      </w:r>
-      <w:proofErr w:type="gramEnd"/>
-      <w:r>
-        <w:rPr>
-          <w:rFonts w:ascii="Helvetica Neue Thin" w:hAnsi="Helvetica Neue Thin"/>
-          <w:sz w:val="36"/>
-          <w:szCs w:val="36"/>
-          <w:lang w:val="pt-BR"/>
-        </w:rPr>
-        <w:t>0 &lt; X &lt; b)</w:t>
+      <w:r>
+        <w:rPr>
+          <w:rFonts w:ascii="Helvetica Neue Thin" w:hAnsi="Helvetica Neue Thin"/>
+          <w:sz w:val="36"/>
+          <w:szCs w:val="36"/>
+          <w:lang w:val="pt-BR"/>
+        </w:rPr>
+        <w:t>P(0 &lt; X &lt; b)</w:t>
       </w:r>
     </w:p>
     <w:p>
@@ -2863,56 +2888,79 @@
           <w:lang w:val="pt-BR"/>
         </w:rPr>
       </w:pPr>
-      <w:proofErr w:type="gramStart"/>
-      <w:r>
-        <w:rPr>
-          <w:rFonts w:ascii="Helvetica Neue Thin" w:hAnsi="Helvetica Neue Thin"/>
-          <w:sz w:val="36"/>
-          <w:szCs w:val="36"/>
-          <w:lang w:val="pt-BR"/>
-        </w:rPr>
-        <w:t>P(</w:t>
-      </w:r>
-      <w:proofErr w:type="gramEnd"/>
-      <w:r>
-        <w:rPr>
-          <w:rFonts w:ascii="Helvetica Neue Thin" w:hAnsi="Helvetica Neue Thin"/>
-          <w:sz w:val="36"/>
-          <w:szCs w:val="36"/>
-          <w:lang w:val="pt-BR"/>
-        </w:rPr>
-        <w:t>0 &lt; X &lt; b)</w:t>
-      </w:r>
-      <w:r>
-        <w:rPr>
-          <w:rFonts w:ascii="Helvetica Neue Thin" w:hAnsi="Helvetica Neue Thin"/>
-          <w:sz w:val="36"/>
-          <w:szCs w:val="36"/>
-          <w:lang w:val="pt-BR"/>
-        </w:rPr>
-        <w:t xml:space="preserve"> - </w:t>
-      </w:r>
-      <w:r>
-        <w:rPr>
-          <w:rFonts w:ascii="Helvetica Neue Thin" w:hAnsi="Helvetica Neue Thin"/>
-          <w:sz w:val="36"/>
-          <w:szCs w:val="36"/>
-          <w:lang w:val="pt-BR"/>
-        </w:rPr>
-        <w:t>P(0 &lt; X &lt; a)</w:t>
-      </w:r>
-    </w:p>
-    <w:p>
-      <w:pPr>
-        <w:ind w:firstLine="851"/>
-        <w:jc w:val="both"/>
-        <w:rPr>
-          <w:rFonts w:ascii="Helvetica Neue Thin" w:hAnsi="Helvetica Neue Thin"/>
-          <w:sz w:val="36"/>
-          <w:szCs w:val="36"/>
-          <w:lang w:val="pt-BR"/>
-        </w:rPr>
-      </w:pPr>
+      <w:r>
+        <w:rPr>
+          <w:rFonts w:ascii="Helvetica Neue Thin" w:hAnsi="Helvetica Neue Thin"/>
+          <w:sz w:val="36"/>
+          <w:szCs w:val="36"/>
+          <w:lang w:val="pt-BR"/>
+        </w:rPr>
+        <w:t>P(0 &lt; X &lt; b) - P(0 &lt; X &lt; a)</w:t>
+      </w:r>
+    </w:p>
+    <w:p>
+      <w:pPr>
+        <w:rPr>
+          <w:rFonts w:ascii="Helvetica Neue Thin" w:hAnsi="Helvetica Neue Thin"/>
+          <w:sz w:val="36"/>
+          <w:szCs w:val="36"/>
+          <w:lang w:val="pt-BR"/>
+        </w:rPr>
+      </w:pPr>
+    </w:p>
+    <w:p>
+      <w:pPr>
+        <w:ind w:firstLine="851"/>
+        <w:jc w:val="both"/>
+        <w:rPr>
+          <w:rFonts w:ascii="Helvetica Neue Thin" w:hAnsi="Helvetica Neue Thin"/>
+          <w:sz w:val="36"/>
+          <w:szCs w:val="36"/>
+          <w:lang w:val="pt-BR"/>
+        </w:rPr>
+      </w:pPr>
+      <w:r>
+        <w:rPr>
+          <w:rFonts w:ascii="Helvetica Neue Thin" w:hAnsi="Helvetica Neue Thin"/>
+          <w:sz w:val="36"/>
+          <w:szCs w:val="36"/>
+          <w:lang w:val="pt-BR"/>
+        </w:rPr>
+        <w:t xml:space="preserve">Como exercício, como calcularíamos probabilidades para valores menores que 0? </w:t>
+      </w:r>
+    </w:p>
+    <w:p>
+      <w:pPr>
+        <w:ind w:firstLine="851"/>
+        <w:jc w:val="both"/>
+        <w:rPr>
+          <w:rFonts w:ascii="Helvetica Neue Thin" w:hAnsi="Helvetica Neue Thin"/>
+          <w:sz w:val="36"/>
+          <w:szCs w:val="36"/>
+          <w:lang w:val="pt-BR"/>
+        </w:rPr>
+      </w:pPr>
+    </w:p>
+    <w:p>
+      <w:pPr>
+        <w:ind w:firstLine="851"/>
+        <w:jc w:val="both"/>
+        <w:rPr>
+          <w:rFonts w:ascii="Helvetica Neue Thin" w:hAnsi="Helvetica Neue Thin"/>
+          <w:sz w:val="36"/>
+          <w:szCs w:val="36"/>
+          <w:lang w:val="pt-BR"/>
+        </w:rPr>
+      </w:pPr>
+      <w:r>
+        <w:rPr>
+          <w:rFonts w:ascii="Helvetica Neue Thin" w:hAnsi="Helvetica Neue Thin"/>
+          <w:sz w:val="36"/>
+          <w:szCs w:val="36"/>
+          <w:lang w:val="pt-BR"/>
+        </w:rPr>
+        <w:t>E para o seguinte caso?</w:t>
+      </w:r>
     </w:p>
     <w:p>
       <w:pPr>
@@ -2937,95 +2985,17 @@
           <w:lang w:val="pt-BR"/>
         </w:rPr>
       </w:pPr>
-    </w:p>
-    <w:p>
-      <w:pPr>
-        <w:ind w:firstLine="851"/>
-        <w:jc w:val="both"/>
-        <w:rPr>
-          <w:rFonts w:ascii="Helvetica Neue Thin" w:hAnsi="Helvetica Neue Thin"/>
-          <w:sz w:val="36"/>
-          <w:szCs w:val="36"/>
-          <w:lang w:val="pt-BR"/>
-        </w:rPr>
-      </w:pPr>
-      <w:r>
-        <w:rPr>
-          <w:rFonts w:ascii="Helvetica Neue Thin" w:hAnsi="Helvetica Neue Thin"/>
-          <w:sz w:val="36"/>
-          <w:szCs w:val="36"/>
-          <w:lang w:val="pt-BR"/>
-        </w:rPr>
-        <w:t xml:space="preserve">Como exercício, como calcularíamos probabilidades para valores menores que 0? </w:t>
-      </w:r>
-    </w:p>
-    <w:p>
-      <w:pPr>
-        <w:ind w:firstLine="851"/>
-        <w:jc w:val="both"/>
-        <w:rPr>
-          <w:rFonts w:ascii="Helvetica Neue Thin" w:hAnsi="Helvetica Neue Thin"/>
-          <w:sz w:val="36"/>
-          <w:szCs w:val="36"/>
-          <w:lang w:val="pt-BR"/>
-        </w:rPr>
-      </w:pPr>
-    </w:p>
-    <w:p>
-      <w:pPr>
-        <w:ind w:firstLine="851"/>
-        <w:jc w:val="both"/>
-        <w:rPr>
-          <w:rFonts w:ascii="Helvetica Neue Thin" w:hAnsi="Helvetica Neue Thin"/>
-          <w:sz w:val="36"/>
-          <w:szCs w:val="36"/>
-          <w:lang w:val="pt-BR"/>
-        </w:rPr>
-      </w:pPr>
-      <w:r>
-        <w:rPr>
-          <w:rFonts w:ascii="Helvetica Neue Thin" w:hAnsi="Helvetica Neue Thin"/>
-          <w:sz w:val="36"/>
-          <w:szCs w:val="36"/>
-          <w:lang w:val="pt-BR"/>
-        </w:rPr>
-        <w:t>E para o seguinte caso?</w:t>
-      </w:r>
-    </w:p>
-    <w:p>
-      <w:pPr>
-        <w:ind w:firstLine="851"/>
-        <w:jc w:val="both"/>
-        <w:rPr>
-          <w:rFonts w:ascii="Helvetica Neue Thin" w:hAnsi="Helvetica Neue Thin"/>
-          <w:sz w:val="36"/>
-          <w:szCs w:val="36"/>
-          <w:lang w:val="pt-BR"/>
-        </w:rPr>
-      </w:pPr>
-    </w:p>
-    <w:p>
-      <w:pPr>
-        <w:ind w:firstLine="851"/>
-        <w:jc w:val="center"/>
-        <w:rPr>
-          <w:rFonts w:ascii="Helvetica Neue Thin" w:hAnsi="Helvetica Neue Thin"/>
-          <w:sz w:val="36"/>
-          <w:szCs w:val="36"/>
-          <w:lang w:val="pt-BR"/>
-        </w:rPr>
-      </w:pPr>
-      <w:r>
-        <w:rPr>
-          <w:rFonts w:ascii="Helvetica Neue Thin" w:hAnsi="Helvetica Neue Thin"/>
-          <w:sz w:val="36"/>
-          <w:szCs w:val="36"/>
-          <w:lang w:val="pt-BR"/>
+      <w:r>
+        <w:rPr>
+          <w:rFonts w:ascii="Helvetica Neue Thin" w:hAnsi="Helvetica Neue Thin"/>
+          <w:noProof/>
+          <w:sz w:val="36"/>
+          <w:szCs w:val="36"/>
         </w:rPr>
         <w:drawing>
-          <wp:inline distT="0" distB="0" distL="0" distR="0" wp14:anchorId="07DCD308" wp14:editId="61EBEF99">
-            <wp:extent cx="4493817" cy="3078912"/>
-            <wp:effectExtent l="0" t="0" r="2540" b="0"/>
+          <wp:inline distT="0" distB="0" distL="0" distR="0" wp14:anchorId="07DCD308" wp14:editId="04E42F58">
+            <wp:extent cx="4183968" cy="2866621"/>
+            <wp:effectExtent l="0" t="0" r="7620" b="3810"/>
             <wp:docPr id="9" name="Picture 9"/>
             <wp:cNvGraphicFramePr>
               <a:graphicFrameLocks xmlns:a="http://schemas.openxmlformats.org/drawingml/2006/main" noChangeAspect="1"/>
@@ -3038,7 +3008,7 @@
                     <pic:cNvPicPr/>
                   </pic:nvPicPr>
                   <pic:blipFill>
-                    <a:blip r:embed="rId11"/>
+                    <a:blip r:embed="rId12"/>
                     <a:stretch>
                       <a:fillRect/>
                     </a:stretch>
@@ -3046,7 +3016,7 @@
                   <pic:spPr>
                     <a:xfrm>
                       <a:off x="0" y="0"/>
-                      <a:ext cx="4511086" cy="3090744"/>
+                      <a:ext cx="4207946" cy="2883050"/>
                     </a:xfrm>
                     <a:prstGeom prst="rect">
                       <a:avLst/>
@@ -3058,104 +3028,8 @@
           </wp:inline>
         </w:drawing>
       </w:r>
-    </w:p>
-    <w:p>
-      <w:pPr>
-        <w:ind w:firstLine="851"/>
-        <w:jc w:val="center"/>
-        <w:rPr>
-          <w:rFonts w:ascii="Helvetica Neue Thin" w:hAnsi="Helvetica Neue Thin"/>
-          <w:sz w:val="36"/>
-          <w:szCs w:val="36"/>
-          <w:lang w:val="pt-BR"/>
-        </w:rPr>
-      </w:pPr>
-    </w:p>
-    <w:p>
-      <w:pPr>
-        <w:ind w:firstLine="851"/>
-        <w:jc w:val="center"/>
-        <w:rPr>
-          <w:rFonts w:ascii="Helvetica Neue Thin" w:hAnsi="Helvetica Neue Thin"/>
-          <w:sz w:val="36"/>
-          <w:szCs w:val="36"/>
-          <w:lang w:val="pt-BR"/>
-        </w:rPr>
-      </w:pPr>
       <w:bookmarkStart w:id="0" w:name="_GoBack"/>
       <w:bookmarkEnd w:id="0"/>
-    </w:p>
-    <w:p>
-      <w:pPr>
-        <w:ind w:firstLine="851"/>
-        <w:jc w:val="center"/>
-        <w:rPr>
-          <w:rFonts w:ascii="Helvetica Neue Thin" w:hAnsi="Helvetica Neue Thin"/>
-          <w:sz w:val="36"/>
-          <w:szCs w:val="36"/>
-          <w:lang w:val="pt-BR"/>
-        </w:rPr>
-      </w:pPr>
-    </w:p>
-    <w:p>
-      <w:pPr>
-        <w:ind w:firstLine="851"/>
-        <w:jc w:val="center"/>
-        <w:rPr>
-          <w:rFonts w:ascii="Helvetica Neue Thin" w:hAnsi="Helvetica Neue Thin"/>
-          <w:sz w:val="36"/>
-          <w:szCs w:val="36"/>
-          <w:lang w:val="pt-BR"/>
-        </w:rPr>
-      </w:pPr>
-    </w:p>
-    <w:p>
-      <w:pPr>
-        <w:ind w:firstLine="851"/>
-        <w:jc w:val="center"/>
-        <w:rPr>
-          <w:rFonts w:ascii="Helvetica Neue Thin" w:hAnsi="Helvetica Neue Thin"/>
-          <w:sz w:val="36"/>
-          <w:szCs w:val="36"/>
-          <w:lang w:val="pt-BR"/>
-        </w:rPr>
-      </w:pPr>
-    </w:p>
-    <w:p>
-      <w:pPr>
-        <w:ind w:firstLine="851"/>
-        <w:jc w:val="center"/>
-        <w:rPr>
-          <w:rFonts w:ascii="Helvetica Neue Thin" w:hAnsi="Helvetica Neue Thin"/>
-          <w:sz w:val="36"/>
-          <w:szCs w:val="36"/>
-          <w:lang w:val="pt-BR"/>
-        </w:rPr>
-      </w:pPr>
-    </w:p>
-    <w:p>
-      <w:pPr>
-        <w:ind w:firstLine="851"/>
-        <w:jc w:val="center"/>
-        <w:rPr>
-          <w:rFonts w:ascii="Helvetica Neue Thin" w:hAnsi="Helvetica Neue Thin"/>
-          <w:sz w:val="36"/>
-          <w:szCs w:val="36"/>
-          <w:lang w:val="pt-BR"/>
-        </w:rPr>
-      </w:pPr>
-    </w:p>
-    <w:p>
-      <w:pPr>
-        <w:ind w:firstLine="851"/>
-        <w:jc w:val="center"/>
-        <w:rPr>
-          <w:rFonts w:ascii="Helvetica Neue Thin" w:hAnsi="Helvetica Neue Thin"/>
-          <w:sz w:val="36"/>
-          <w:szCs w:val="36"/>
-          <w:lang w:val="pt-BR"/>
-        </w:rPr>
-      </w:pPr>
     </w:p>
     <w:sectPr>
       <w:pgSz w:w="11900" w:h="16840"/>

</xml_diff>